<commit_message>
Updated references and added additional artefact.
</commit_message>
<xml_diff>
--- a/Code References.docx
+++ b/Code References.docx
@@ -1,6 +1,6 @@
 
 <file path=word/document.xml><?xml version="1.0" encoding="utf-8"?>
-<w:document xmlns:wpc="http://schemas.microsoft.com/office/word/2010/wordprocessingCanvas" xmlns:cx="http://schemas.microsoft.com/office/drawing/2014/chartex" xmlns:cx1="http://schemas.microsoft.com/office/drawing/2015/9/8/chartex" xmlns:cx2="http://schemas.microsoft.com/office/drawing/2015/10/21/chartex" xmlns:cx3="http://schemas.microsoft.com/office/drawing/2016/5/9/chartex" xmlns:cx4="http://schemas.microsoft.com/office/drawing/2016/5/10/chartex" xmlns:cx5="http://schemas.microsoft.com/office/drawing/2016/5/11/chartex" xmlns:cx6="http://schemas.microsoft.com/office/drawing/2016/5/12/chartex" xmlns:cx7="http://schemas.microsoft.com/office/drawing/2016/5/13/chartex" xmlns:cx8="http://schemas.microsoft.com/office/drawing/2016/5/14/chartex" xmlns:mc="http://schemas.openxmlformats.org/markup-compatibility/2006" xmlns:aink="http://schemas.microsoft.com/office/drawing/2016/ink" xmlns:am3d="http://schemas.microsoft.com/office/drawing/2017/model3d" xmlns:o="urn:schemas-microsoft-com:office:office" xmlns:oel="http://schemas.microsoft.com/office/2019/extlst" xmlns:r="http://schemas.openxmlformats.org/officeDocument/2006/relationships" xmlns:m="http://schemas.openxmlformats.org/officeDocument/2006/math" xmlns:v="urn:schemas-microsoft-com:vml" xmlns:wp14="http://schemas.microsoft.com/office/word/2010/wordprocessingDrawing" xmlns:wp="http://schemas.openxmlformats.org/drawingml/2006/wordprocessingDrawing" xmlns:w10="urn:schemas-microsoft-com:office:word" xmlns:w="http://schemas.openxmlformats.org/wordprocessingml/2006/main" xmlns:w14="http://schemas.microsoft.com/office/word/2010/wordml" xmlns:w15="http://schemas.microsoft.com/office/word/2012/wordml" xmlns:w16cex="http://schemas.microsoft.com/office/word/2018/wordml/cex" xmlns:w16cid="http://schemas.microsoft.com/office/word/2016/wordml/cid" xmlns:w16="http://schemas.microsoft.com/office/word/2018/wordml" xmlns:w16sdtdh="http://schemas.microsoft.com/office/word/2020/wordml/sdtdatahash" xmlns:w16se="http://schemas.microsoft.com/office/word/2015/wordml/symex" xmlns:wpg="http://schemas.microsoft.com/office/word/2010/wordprocessingGroup" xmlns:wpi="http://schemas.microsoft.com/office/word/2010/wordprocessingInk" xmlns:wne="http://schemas.microsoft.com/office/word/2006/wordml" xmlns:wps="http://schemas.microsoft.com/office/word/2010/wordprocessingShape" mc:Ignorable="w14 w15 w16se w16cid w16 w16cex w16sdtdh wp14">
+<w:document xmlns:wpc="http://schemas.microsoft.com/office/word/2010/wordprocessingCanvas" xmlns:cx="http://schemas.microsoft.com/office/drawing/2014/chartex" xmlns:cx1="http://schemas.microsoft.com/office/drawing/2015/9/8/chartex" xmlns:cx2="http://schemas.microsoft.com/office/drawing/2015/10/21/chartex" xmlns:cx3="http://schemas.microsoft.com/office/drawing/2016/5/9/chartex" xmlns:cx4="http://schemas.microsoft.com/office/drawing/2016/5/10/chartex" xmlns:cx5="http://schemas.microsoft.com/office/drawing/2016/5/11/chartex" xmlns:cx6="http://schemas.microsoft.com/office/drawing/2016/5/12/chartex" xmlns:cx7="http://schemas.microsoft.com/office/drawing/2016/5/13/chartex" xmlns:cx8="http://schemas.microsoft.com/office/drawing/2016/5/14/chartex" xmlns:mc="http://schemas.openxmlformats.org/markup-compatibility/2006" xmlns:aink="http://schemas.microsoft.com/office/drawing/2016/ink" xmlns:am3d="http://schemas.microsoft.com/office/drawing/2017/model3d" xmlns:o="urn:schemas-microsoft-com:office:office" xmlns:oel="http://schemas.microsoft.com/office/2019/extlst" xmlns:r="http://schemas.openxmlformats.org/officeDocument/2006/relationships" xmlns:m="http://schemas.openxmlformats.org/officeDocument/2006/math" xmlns:v="urn:schemas-microsoft-com:vml" xmlns:wp14="http://schemas.microsoft.com/office/word/2010/wordprocessingDrawing" xmlns:wp="http://schemas.openxmlformats.org/drawingml/2006/wordprocessingDrawing" xmlns:w10="urn:schemas-microsoft-com:office:word" xmlns:w="http://schemas.openxmlformats.org/wordprocessingml/2006/main" xmlns:w14="http://schemas.microsoft.com/office/word/2010/wordml" xmlns:w15="http://schemas.microsoft.com/office/word/2012/wordml" xmlns:w16cex="http://schemas.microsoft.com/office/word/2018/wordml/cex" xmlns:w16cid="http://schemas.microsoft.com/office/word/2016/wordml/cid" xmlns:w16="http://schemas.microsoft.com/office/word/2018/wordml" xmlns:w16du="http://schemas.microsoft.com/office/word/2023/wordml/word16du" xmlns:w16sdtdh="http://schemas.microsoft.com/office/word/2020/wordml/sdtdatahash" xmlns:w16se="http://schemas.microsoft.com/office/word/2015/wordml/symex" xmlns:wpg="http://schemas.microsoft.com/office/word/2010/wordprocessingGroup" xmlns:wpi="http://schemas.microsoft.com/office/word/2010/wordprocessingInk" xmlns:wne="http://schemas.microsoft.com/office/word/2006/wordml" xmlns:wps="http://schemas.microsoft.com/office/word/2010/wordprocessingShape" mc:Ignorable="w14 w15 w16se w16cid w16 w16cex w16sdtdh w16du wp14">
   <w:body>
     <w:p>
       <w:pPr>
@@ -166,17 +166,7 @@
           <w:sz w:val="24"/>
           <w:szCs w:val="24"/>
         </w:rPr>
-        <w:t>Implementing an Interface in Python</w:t>
-      </w:r>
-      <w:r>
-        <w:rPr>
-          <w:rFonts w:ascii="Times New Roman" w:hAnsi="Times New Roman" w:cs="Times New Roman"/>
-          <w:i/>
-          <w:iCs/>
-          <w:sz w:val="24"/>
-          <w:szCs w:val="24"/>
-        </w:rPr>
-        <w:t>.</w:t>
+        <w:t>Implementing an Interface in Python.</w:t>
       </w:r>
       <w:r>
         <w:rPr>
@@ -212,23 +202,13 @@
           <w:szCs w:val="24"/>
         </w:rPr>
       </w:pPr>
-      <w:proofErr w:type="spellStart"/>
-      <w:r>
-        <w:rPr>
-          <w:rFonts w:ascii="Times New Roman" w:hAnsi="Times New Roman" w:cs="Times New Roman"/>
-          <w:sz w:val="24"/>
-          <w:szCs w:val="24"/>
-        </w:rPr>
-        <w:t>Okhotnik</w:t>
-      </w:r>
-      <w:proofErr w:type="spellEnd"/>
-      <w:r>
-        <w:rPr>
-          <w:rFonts w:ascii="Times New Roman" w:hAnsi="Times New Roman" w:cs="Times New Roman"/>
-          <w:sz w:val="24"/>
-          <w:szCs w:val="24"/>
-        </w:rPr>
-        <w:t xml:space="preserve">. T and Frieze. A (2023) </w:t>
+      <w:r>
+        <w:rPr>
+          <w:rFonts w:ascii="Times New Roman" w:hAnsi="Times New Roman" w:cs="Times New Roman"/>
+          <w:sz w:val="24"/>
+          <w:szCs w:val="24"/>
+        </w:rPr>
+        <w:t xml:space="preserve">Okhotnik. T and Frieze. A (2023) </w:t>
       </w:r>
       <w:r>
         <w:rPr>
@@ -238,29 +218,7 @@
           <w:sz w:val="24"/>
           <w:szCs w:val="24"/>
         </w:rPr>
-        <w:t xml:space="preserve">What Is </w:t>
-      </w:r>
-      <w:proofErr w:type="gramStart"/>
-      <w:r>
-        <w:rPr>
-          <w:rFonts w:ascii="Times New Roman" w:hAnsi="Times New Roman" w:cs="Times New Roman"/>
-          <w:i/>
-          <w:iCs/>
-          <w:sz w:val="24"/>
-          <w:szCs w:val="24"/>
-        </w:rPr>
-        <w:t>the .idea</w:t>
-      </w:r>
-      <w:proofErr w:type="gramEnd"/>
-      <w:r>
-        <w:rPr>
-          <w:rFonts w:ascii="Times New Roman" w:hAnsi="Times New Roman" w:cs="Times New Roman"/>
-          <w:i/>
-          <w:iCs/>
-          <w:sz w:val="24"/>
-          <w:szCs w:val="24"/>
-        </w:rPr>
-        <w:t xml:space="preserve"> Directory?</w:t>
+        <w:t>What Is the .idea Directory?</w:t>
       </w:r>
       <w:r>
         <w:rPr>
@@ -314,7 +272,6 @@
         </w:rPr>
         <w:t xml:space="preserve">) </w:t>
       </w:r>
-      <w:proofErr w:type="spellStart"/>
       <w:r>
         <w:rPr>
           <w:rFonts w:ascii="Times New Roman" w:hAnsi="Times New Roman" w:cs="Times New Roman"/>
@@ -323,18 +280,7 @@
           <w:sz w:val="24"/>
           <w:szCs w:val="24"/>
         </w:rPr>
-        <w:t>hashlib</w:t>
-      </w:r>
-      <w:proofErr w:type="spellEnd"/>
-      <w:r>
-        <w:rPr>
-          <w:rFonts w:ascii="Times New Roman" w:hAnsi="Times New Roman" w:cs="Times New Roman"/>
-          <w:i/>
-          <w:iCs/>
-          <w:sz w:val="24"/>
-          <w:szCs w:val="24"/>
-        </w:rPr>
-        <w:t xml:space="preserve"> — Secure hashes and message digests</w:t>
+        <w:t>hashlib — Secure hashes and message digests</w:t>
       </w:r>
       <w:r>
         <w:rPr>
@@ -415,23 +361,13 @@
           <w:szCs w:val="24"/>
         </w:rPr>
       </w:pPr>
-      <w:proofErr w:type="spellStart"/>
-      <w:r>
-        <w:rPr>
-          <w:rFonts w:ascii="Times New Roman" w:hAnsi="Times New Roman" w:cs="Times New Roman"/>
-          <w:sz w:val="24"/>
-          <w:szCs w:val="24"/>
-        </w:rPr>
-        <w:t>StackOverflow</w:t>
-      </w:r>
-      <w:proofErr w:type="spellEnd"/>
-      <w:r>
-        <w:rPr>
-          <w:rFonts w:ascii="Times New Roman" w:hAnsi="Times New Roman" w:cs="Times New Roman"/>
-          <w:sz w:val="24"/>
-          <w:szCs w:val="24"/>
-        </w:rPr>
-        <w:t xml:space="preserve"> </w:t>
+      <w:r>
+        <w:rPr>
+          <w:rFonts w:ascii="Times New Roman" w:hAnsi="Times New Roman" w:cs="Times New Roman"/>
+          <w:sz w:val="24"/>
+          <w:szCs w:val="24"/>
+        </w:rPr>
+        <w:t xml:space="preserve">StackOverflow </w:t>
       </w:r>
       <w:r>
         <w:rPr>
@@ -502,23 +438,13 @@
           <w:szCs w:val="24"/>
         </w:rPr>
       </w:pPr>
-      <w:proofErr w:type="spellStart"/>
-      <w:r>
-        <w:rPr>
-          <w:rFonts w:ascii="Times New Roman" w:hAnsi="Times New Roman" w:cs="Times New Roman"/>
-          <w:sz w:val="24"/>
-          <w:szCs w:val="24"/>
-        </w:rPr>
-        <w:t>StackOverflow</w:t>
-      </w:r>
-      <w:proofErr w:type="spellEnd"/>
-      <w:r>
-        <w:rPr>
-          <w:rFonts w:ascii="Times New Roman" w:hAnsi="Times New Roman" w:cs="Times New Roman"/>
-          <w:sz w:val="24"/>
-          <w:szCs w:val="24"/>
-        </w:rPr>
-        <w:t xml:space="preserve"> (2010) </w:t>
+      <w:r>
+        <w:rPr>
+          <w:rFonts w:ascii="Times New Roman" w:hAnsi="Times New Roman" w:cs="Times New Roman"/>
+          <w:sz w:val="24"/>
+          <w:szCs w:val="24"/>
+        </w:rPr>
+        <w:t xml:space="preserve">StackOverflow (2010) </w:t>
       </w:r>
       <w:r>
         <w:rPr>
@@ -528,41 +454,7 @@
           <w:sz w:val="24"/>
           <w:szCs w:val="24"/>
         </w:rPr>
-        <w:t xml:space="preserve">Trying to mock </w:t>
-      </w:r>
-      <w:proofErr w:type="spellStart"/>
-      <w:proofErr w:type="gramStart"/>
-      <w:r>
-        <w:rPr>
-          <w:rFonts w:ascii="Times New Roman" w:hAnsi="Times New Roman" w:cs="Times New Roman"/>
-          <w:i/>
-          <w:iCs/>
-          <w:sz w:val="24"/>
-          <w:szCs w:val="24"/>
-        </w:rPr>
-        <w:t>datetime.date</w:t>
-      </w:r>
-      <w:proofErr w:type="gramEnd"/>
-      <w:r>
-        <w:rPr>
-          <w:rFonts w:ascii="Times New Roman" w:hAnsi="Times New Roman" w:cs="Times New Roman"/>
-          <w:i/>
-          <w:iCs/>
-          <w:sz w:val="24"/>
-          <w:szCs w:val="24"/>
-        </w:rPr>
-        <w:t>.today</w:t>
-      </w:r>
-      <w:proofErr w:type="spellEnd"/>
-      <w:r>
-        <w:rPr>
-          <w:rFonts w:ascii="Times New Roman" w:hAnsi="Times New Roman" w:cs="Times New Roman"/>
-          <w:i/>
-          <w:iCs/>
-          <w:sz w:val="24"/>
-          <w:szCs w:val="24"/>
-        </w:rPr>
-        <w:t>(), but not working</w:t>
+        <w:t>Trying to mock datetime.date.today(), but not working</w:t>
       </w:r>
       <w:r>
         <w:rPr>
@@ -599,38 +491,13 @@
           <w:szCs w:val="24"/>
         </w:rPr>
       </w:pPr>
-      <w:bookmarkStart w:id="3" w:name="_Hlk161697329"/>
-      <w:r>
-        <w:rPr>
-          <w:rFonts w:ascii="Times New Roman" w:hAnsi="Times New Roman" w:cs="Times New Roman"/>
-          <w:sz w:val="24"/>
-          <w:szCs w:val="24"/>
-        </w:rPr>
-        <w:t xml:space="preserve">W3 Schools </w:t>
-      </w:r>
-      <w:r>
-        <w:rPr>
-          <w:rFonts w:ascii="Times New Roman" w:hAnsi="Times New Roman" w:cs="Times New Roman"/>
-          <w:sz w:val="24"/>
-          <w:szCs w:val="24"/>
-        </w:rPr>
-        <w:t>(</w:t>
-      </w:r>
-      <w:r>
-        <w:rPr>
-          <w:rFonts w:ascii="Times New Roman" w:hAnsi="Times New Roman" w:cs="Times New Roman"/>
-          <w:sz w:val="24"/>
-          <w:szCs w:val="24"/>
-        </w:rPr>
-        <w:t>2024</w:t>
-      </w:r>
-      <w:r>
-        <w:rPr>
-          <w:rFonts w:ascii="Times New Roman" w:hAnsi="Times New Roman" w:cs="Times New Roman"/>
-          <w:sz w:val="24"/>
-          <w:szCs w:val="24"/>
-        </w:rPr>
-        <w:t xml:space="preserve">) </w:t>
+      <w:r>
+        <w:rPr>
+          <w:rFonts w:ascii="Times New Roman" w:hAnsi="Times New Roman" w:cs="Times New Roman"/>
+          <w:sz w:val="24"/>
+          <w:szCs w:val="24"/>
+        </w:rPr>
+        <w:t xml:space="preserve">The PyCoach (2022) </w:t>
       </w:r>
       <w:r>
         <w:rPr>
@@ -640,9 +507,76 @@
           <w:sz w:val="24"/>
           <w:szCs w:val="24"/>
         </w:rPr>
-        <w:t xml:space="preserve">Python String </w:t>
-      </w:r>
-      <w:proofErr w:type="gramStart"/>
+        <w:t>How to Send Emails with Python [New Method 2023]</w:t>
+      </w:r>
+      <w:r>
+        <w:rPr>
+          <w:rFonts w:ascii="Times New Roman" w:hAnsi="Times New Roman" w:cs="Times New Roman"/>
+          <w:sz w:val="24"/>
+          <w:szCs w:val="24"/>
+        </w:rPr>
+        <w:t xml:space="preserve">, 22 Jun. Available at: </w:t>
+      </w:r>
+      <w:r>
+        <w:rPr>
+          <w:rFonts w:ascii="Times New Roman" w:hAnsi="Times New Roman" w:cs="Times New Roman"/>
+          <w:sz w:val="24"/>
+          <w:szCs w:val="24"/>
+        </w:rPr>
+        <w:t>https://www.youtube.com/watch?v=g_j6ILT-X0k</w:t>
+      </w:r>
+      <w:r>
+        <w:rPr>
+          <w:rFonts w:ascii="Times New Roman" w:hAnsi="Times New Roman" w:cs="Times New Roman"/>
+          <w:sz w:val="24"/>
+          <w:szCs w:val="24"/>
+        </w:rPr>
+        <w:t xml:space="preserve"> (Accessed: 30 November 2024).</w:t>
+      </w:r>
+    </w:p>
+    <w:p>
+      <w:pPr>
+        <w:pStyle w:val="AsigNormal"/>
+        <w:spacing w:line="240" w:lineRule="auto"/>
+        <w:rPr>
+          <w:rFonts w:ascii="Times New Roman" w:hAnsi="Times New Roman" w:cs="Times New Roman"/>
+          <w:sz w:val="24"/>
+          <w:szCs w:val="24"/>
+        </w:rPr>
+      </w:pPr>
+      <w:bookmarkStart w:id="3" w:name="_Hlk161697329"/>
+      <w:r>
+        <w:rPr>
+          <w:rFonts w:ascii="Times New Roman" w:hAnsi="Times New Roman" w:cs="Times New Roman"/>
+          <w:sz w:val="24"/>
+          <w:szCs w:val="24"/>
+        </w:rPr>
+        <w:t xml:space="preserve">W3 Schools </w:t>
+      </w:r>
+      <w:r>
+        <w:rPr>
+          <w:rFonts w:ascii="Times New Roman" w:hAnsi="Times New Roman" w:cs="Times New Roman"/>
+          <w:sz w:val="24"/>
+          <w:szCs w:val="24"/>
+        </w:rPr>
+        <w:t>(</w:t>
+      </w:r>
+      <w:r>
+        <w:rPr>
+          <w:rFonts w:ascii="Times New Roman" w:hAnsi="Times New Roman" w:cs="Times New Roman"/>
+          <w:sz w:val="24"/>
+          <w:szCs w:val="24"/>
+        </w:rPr>
+        <w:t>2024</w:t>
+      </w:r>
+      <w:r>
+        <w:rPr>
+          <w:rFonts w:ascii="Times New Roman" w:hAnsi="Times New Roman" w:cs="Times New Roman"/>
+          <w:sz w:val="24"/>
+          <w:szCs w:val="24"/>
+        </w:rPr>
+        <w:t xml:space="preserve">) </w:t>
+      </w:r>
       <w:r>
         <w:rPr>
           <w:rFonts w:ascii="Times New Roman" w:hAnsi="Times New Roman" w:cs="Times New Roman"/>
@@ -651,18 +585,7 @@
           <w:sz w:val="24"/>
           <w:szCs w:val="24"/>
         </w:rPr>
-        <w:t>encode(</w:t>
-      </w:r>
-      <w:proofErr w:type="gramEnd"/>
-      <w:r>
-        <w:rPr>
-          <w:rFonts w:ascii="Times New Roman" w:hAnsi="Times New Roman" w:cs="Times New Roman"/>
-          <w:i/>
-          <w:iCs/>
-          <w:sz w:val="24"/>
-          <w:szCs w:val="24"/>
-        </w:rPr>
-        <w:t>) Method</w:t>
+        <w:t>Python String encode() Method</w:t>
       </w:r>
       <w:r>
         <w:rPr>
@@ -701,7 +624,7 @@
 </file>
 
 <file path=word/styles.xml><?xml version="1.0" encoding="utf-8"?>
-<w:styles xmlns:mc="http://schemas.openxmlformats.org/markup-compatibility/2006" xmlns:r="http://schemas.openxmlformats.org/officeDocument/2006/relationships" xmlns:w="http://schemas.openxmlformats.org/wordprocessingml/2006/main" xmlns:w14="http://schemas.microsoft.com/office/word/2010/wordml" xmlns:w15="http://schemas.microsoft.com/office/word/2012/wordml" xmlns:w16cex="http://schemas.microsoft.com/office/word/2018/wordml/cex" xmlns:w16cid="http://schemas.microsoft.com/office/word/2016/wordml/cid" xmlns:w16="http://schemas.microsoft.com/office/word/2018/wordml" xmlns:w16sdtdh="http://schemas.microsoft.com/office/word/2020/wordml/sdtdatahash" xmlns:w16se="http://schemas.microsoft.com/office/word/2015/wordml/symex" mc:Ignorable="w14 w15 w16se w16cid w16 w16cex w16sdtdh">
+<w:styles xmlns:mc="http://schemas.openxmlformats.org/markup-compatibility/2006" xmlns:r="http://schemas.openxmlformats.org/officeDocument/2006/relationships" xmlns:w="http://schemas.openxmlformats.org/wordprocessingml/2006/main" xmlns:w14="http://schemas.microsoft.com/office/word/2010/wordml" xmlns:w15="http://schemas.microsoft.com/office/word/2012/wordml" xmlns:w16cex="http://schemas.microsoft.com/office/word/2018/wordml/cex" xmlns:w16cid="http://schemas.microsoft.com/office/word/2016/wordml/cid" xmlns:w16="http://schemas.microsoft.com/office/word/2018/wordml" xmlns:w16du="http://schemas.microsoft.com/office/word/2023/wordml/word16du" xmlns:w16sdtdh="http://schemas.microsoft.com/office/word/2020/wordml/sdtdatahash" xmlns:w16se="http://schemas.microsoft.com/office/word/2015/wordml/symex" mc:Ignorable="w14 w15 w16se w16cid w16 w16cex w16sdtdh w16du">
   <w:docDefaults>
     <w:rPrDefault>
       <w:rPr>

</xml_diff>